<commit_message>
1.add the theis's chart part
</commit_message>
<xml_diff>
--- a/studylog/cpl_finish_before_back/11、软件学院毕业设计（软件开发类论文）撰写说明.docx
+++ b/studylog/cpl_finish_before_back/11、软件学院毕业设计（软件开发类论文）撰写说明.docx
@@ -1307,7 +1307,7 @@
           <w:pgSz w:w="11907" w:h="16840"/>
           <w:pgMar w:top="1418" w:right="1418" w:bottom="1418" w:left="1418" w:header="851" w:footer="992" w:gutter="0"/>
           <w:pgNumType w:fmt="upperRoman"/>
-          <w:cols w:space="425" w:num="1"/>
+          <w:cols w:space="720" w:num="1"/>
           <w:docGrid w:linePitch="312" w:charSpace="0"/>
         </w:sectPr>
       </w:pPr>
@@ -3314,16 +3314,8 @@
         <w:rPr>
           <w:rFonts w:hint="eastAsia"/>
         </w:rPr>
-        <w:t>1.4</w:t>
-      </w:r>
-      <w:bookmarkStart w:id="26" w:name="_GoBack"/>
-      <w:r>
-        <w:rPr>
-          <w:rFonts w:hint="eastAsia"/>
-        </w:rPr>
-        <w:t>论文研究内容</w:t>
-      </w:r>
-      <w:bookmarkEnd w:id="26"/>
+        <w:t>1.4论文研究内容</w:t>
+      </w:r>
     </w:p>
     <w:p>
       <w:pPr>
@@ -4805,7 +4797,7 @@
           <w:pgSz w:w="11907" w:h="16840"/>
           <w:pgMar w:top="1418" w:right="1418" w:bottom="1418" w:left="1418" w:header="851" w:footer="992" w:gutter="0"/>
           <w:pgNumType w:start="1"/>
-          <w:cols w:space="425" w:num="1"/>
+          <w:cols w:space="720" w:num="1"/>
           <w:docGrid w:linePitch="312" w:charSpace="0"/>
         </w:sectPr>
       </w:pPr>
@@ -5153,7 +5145,16 @@
           <w:rFonts w:hint="eastAsia"/>
           <w:szCs w:val="27"/>
         </w:rPr>
-        <w:t>。如图3.3所示。</w:t>
+        <w:t>。如</w:t>
+      </w:r>
+      <w:bookmarkStart w:id="26" w:name="_GoBack"/>
+      <w:bookmarkEnd w:id="26"/>
+      <w:r>
+        <w:rPr>
+          <w:rFonts w:hint="eastAsia"/>
+          <w:szCs w:val="27"/>
+        </w:rPr>
+        <w:t>图3.3所示。</w:t>
       </w:r>
     </w:p>
     <w:p>
@@ -7683,7 +7684,9 @@
         </w:tblBorders>
         <w:tblLayout w:type="fixed"/>
         <w:tblCellMar>
+          <w:top w:w="0" w:type="dxa"/>
           <w:left w:w="0" w:type="dxa"/>
+          <w:bottom w:w="0" w:type="dxa"/>
           <w:right w:w="0" w:type="dxa"/>
         </w:tblCellMar>
       </w:tblPr>
@@ -8414,7 +8417,7 @@
       <w:footerReference r:id="rId8" w:type="default"/>
       <w:pgSz w:w="11907" w:h="16840"/>
       <w:pgMar w:top="1418" w:right="1418" w:bottom="1418" w:left="1418" w:header="851" w:footer="992" w:gutter="0"/>
-      <w:cols w:space="425" w:num="1"/>
+      <w:cols w:space="720" w:num="1"/>
       <w:docGrid w:type="lines" w:linePitch="312" w:charSpace="0"/>
     </w:sectPr>
   </w:body>
@@ -8560,117 +8563,93 @@
 
 <file path=word/numbering.xml><?xml version="1.0" encoding="utf-8"?>
 <w:numbering xmlns:wpc="http://schemas.microsoft.com/office/word/2010/wordprocessingCanvas" xmlns:mc="http://schemas.openxmlformats.org/markup-compatibility/2006" xmlns:o="urn:schemas-microsoft-com:office:office" xmlns:r="http://schemas.openxmlformats.org/officeDocument/2006/relationships" xmlns:m="http://schemas.openxmlformats.org/officeDocument/2006/math" xmlns:v="urn:schemas-microsoft-com:vml" xmlns:wp14="http://schemas.microsoft.com/office/word/2010/wordprocessingDrawing" xmlns:wp="http://schemas.openxmlformats.org/drawingml/2006/wordprocessingDrawing" xmlns:w10="urn:schemas-microsoft-com:office:word" xmlns:w="http://schemas.openxmlformats.org/wordprocessingml/2006/main" xmlns:w14="http://schemas.microsoft.com/office/word/2010/wordml" xmlns:wpg="http://schemas.microsoft.com/office/word/2010/wordprocessingGroup" xmlns:wpi="http://schemas.microsoft.com/office/word/2010/wordprocessingInk" xmlns:wne="http://schemas.microsoft.com/office/word/2006/wordml" xmlns:wps="http://schemas.microsoft.com/office/word/2010/wordprocessingShape" mc:Ignorable="w14 wp14">
-  <w:abstractNum w:abstractNumId="277950196">
-    <w:nsid w:val="10912EF4"/>
+  <w:abstractNum w:abstractNumId="1595433421">
+    <w:nsid w:val="5F1861CD"/>
     <w:multiLevelType w:val="multilevel"/>
-    <w:tmpl w:val="10912EF4"/>
+    <w:tmpl w:val="5F1861CD"/>
     <w:lvl w:ilvl="0" w:tentative="1">
       <w:start w:val="1"/>
-      <w:numFmt w:val="bullet"/>
-      <w:lvlText w:val=""/>
+      <w:numFmt w:val="decimal"/>
+      <w:lvlText w:val="(%1)"/>
       <w:lvlJc w:val="left"/>
       <w:pPr>
-        <w:ind w:left="840" w:hanging="420"/>
+        <w:ind w:left="870" w:hanging="390"/>
       </w:pPr>
       <w:rPr>
-        <w:rFonts w:hint="default" w:ascii="Wingdings" w:hAnsi="Wingdings"/>
+        <w:rFonts w:hint="default"/>
       </w:rPr>
     </w:lvl>
     <w:lvl w:ilvl="1" w:tentative="1">
       <w:start w:val="1"/>
-      <w:numFmt w:val="bullet"/>
-      <w:lvlText w:val=""/>
+      <w:numFmt w:val="lowerLetter"/>
+      <w:lvlText w:val="%2)"/>
       <w:lvlJc w:val="left"/>
       <w:pPr>
-        <w:ind w:left="1260" w:hanging="420"/>
-      </w:pPr>
-      <w:rPr>
-        <w:rFonts w:hint="default" w:ascii="Wingdings" w:hAnsi="Wingdings"/>
-      </w:rPr>
+        <w:ind w:left="1320" w:hanging="420"/>
+      </w:pPr>
     </w:lvl>
     <w:lvl w:ilvl="2" w:tentative="1">
       <w:start w:val="1"/>
-      <w:numFmt w:val="bullet"/>
-      <w:lvlText w:val=""/>
-      <w:lvlJc w:val="left"/>
-      <w:pPr>
-        <w:ind w:left="1680" w:hanging="420"/>
-      </w:pPr>
-      <w:rPr>
-        <w:rFonts w:hint="default" w:ascii="Wingdings" w:hAnsi="Wingdings"/>
-      </w:rPr>
+      <w:numFmt w:val="lowerRoman"/>
+      <w:lvlText w:val="%3."/>
+      <w:lvlJc w:val="right"/>
+      <w:pPr>
+        <w:ind w:left="1740" w:hanging="420"/>
+      </w:pPr>
     </w:lvl>
     <w:lvl w:ilvl="3" w:tentative="1">
       <w:start w:val="1"/>
-      <w:numFmt w:val="bullet"/>
-      <w:lvlText w:val=""/>
+      <w:numFmt w:val="decimal"/>
+      <w:lvlText w:val="%4."/>
       <w:lvlJc w:val="left"/>
       <w:pPr>
-        <w:ind w:left="2100" w:hanging="420"/>
-      </w:pPr>
-      <w:rPr>
-        <w:rFonts w:hint="default" w:ascii="Wingdings" w:hAnsi="Wingdings"/>
-      </w:rPr>
+        <w:ind w:left="2160" w:hanging="420"/>
+      </w:pPr>
     </w:lvl>
     <w:lvl w:ilvl="4" w:tentative="1">
       <w:start w:val="1"/>
-      <w:numFmt w:val="bullet"/>
-      <w:lvlText w:val=""/>
+      <w:numFmt w:val="lowerLetter"/>
+      <w:lvlText w:val="%5)"/>
       <w:lvlJc w:val="left"/>
       <w:pPr>
-        <w:ind w:left="2520" w:hanging="420"/>
-      </w:pPr>
-      <w:rPr>
-        <w:rFonts w:hint="default" w:ascii="Wingdings" w:hAnsi="Wingdings"/>
-      </w:rPr>
+        <w:ind w:left="2580" w:hanging="420"/>
+      </w:pPr>
     </w:lvl>
     <w:lvl w:ilvl="5" w:tentative="1">
       <w:start w:val="1"/>
-      <w:numFmt w:val="bullet"/>
-      <w:lvlText w:val=""/>
-      <w:lvlJc w:val="left"/>
-      <w:pPr>
-        <w:ind w:left="2940" w:hanging="420"/>
-      </w:pPr>
-      <w:rPr>
-        <w:rFonts w:hint="default" w:ascii="Wingdings" w:hAnsi="Wingdings"/>
-      </w:rPr>
+      <w:numFmt w:val="lowerRoman"/>
+      <w:lvlText w:val="%6."/>
+      <w:lvlJc w:val="right"/>
+      <w:pPr>
+        <w:ind w:left="3000" w:hanging="420"/>
+      </w:pPr>
     </w:lvl>
     <w:lvl w:ilvl="6" w:tentative="1">
       <w:start w:val="1"/>
-      <w:numFmt w:val="bullet"/>
-      <w:lvlText w:val=""/>
+      <w:numFmt w:val="decimal"/>
+      <w:lvlText w:val="%7."/>
       <w:lvlJc w:val="left"/>
       <w:pPr>
-        <w:ind w:left="3360" w:hanging="420"/>
-      </w:pPr>
-      <w:rPr>
-        <w:rFonts w:hint="default" w:ascii="Wingdings" w:hAnsi="Wingdings"/>
-      </w:rPr>
+        <w:ind w:left="3420" w:hanging="420"/>
+      </w:pPr>
     </w:lvl>
     <w:lvl w:ilvl="7" w:tentative="1">
       <w:start w:val="1"/>
-      <w:numFmt w:val="bullet"/>
-      <w:lvlText w:val=""/>
+      <w:numFmt w:val="lowerLetter"/>
+      <w:lvlText w:val="%8)"/>
       <w:lvlJc w:val="left"/>
       <w:pPr>
-        <w:ind w:left="3780" w:hanging="420"/>
-      </w:pPr>
-      <w:rPr>
-        <w:rFonts w:hint="default" w:ascii="Wingdings" w:hAnsi="Wingdings"/>
-      </w:rPr>
+        <w:ind w:left="3840" w:hanging="420"/>
+      </w:pPr>
     </w:lvl>
     <w:lvl w:ilvl="8" w:tentative="1">
       <w:start w:val="1"/>
-      <w:numFmt w:val="bullet"/>
-      <w:lvlText w:val=""/>
-      <w:lvlJc w:val="left"/>
-      <w:pPr>
-        <w:ind w:left="4200" w:hanging="420"/>
-      </w:pPr>
-      <w:rPr>
-        <w:rFonts w:hint="default" w:ascii="Wingdings" w:hAnsi="Wingdings"/>
-      </w:rPr>
+      <w:numFmt w:val="lowerRoman"/>
+      <w:lvlText w:val="%9."/>
+      <w:lvlJc w:val="right"/>
+      <w:pPr>
+        <w:ind w:left="4260" w:hanging="420"/>
+      </w:pPr>
     </w:lvl>
   </w:abstractNum>
   <w:abstractNum w:abstractNumId="1239318359">
@@ -8780,6 +8759,119 @@
       <w:lvlJc w:val="left"/>
       <w:pPr>
         <w:ind w:left="4620" w:hanging="420"/>
+      </w:pPr>
+      <w:rPr>
+        <w:rFonts w:hint="default" w:ascii="Wingdings" w:hAnsi="Wingdings"/>
+      </w:rPr>
+    </w:lvl>
+  </w:abstractNum>
+  <w:abstractNum w:abstractNumId="277950196">
+    <w:nsid w:val="10912EF4"/>
+    <w:multiLevelType w:val="multilevel"/>
+    <w:tmpl w:val="10912EF4"/>
+    <w:lvl w:ilvl="0" w:tentative="1">
+      <w:start w:val="1"/>
+      <w:numFmt w:val="bullet"/>
+      <w:lvlText w:val=""/>
+      <w:lvlJc w:val="left"/>
+      <w:pPr>
+        <w:ind w:left="840" w:hanging="420"/>
+      </w:pPr>
+      <w:rPr>
+        <w:rFonts w:hint="default" w:ascii="Wingdings" w:hAnsi="Wingdings"/>
+      </w:rPr>
+    </w:lvl>
+    <w:lvl w:ilvl="1" w:tentative="1">
+      <w:start w:val="1"/>
+      <w:numFmt w:val="bullet"/>
+      <w:lvlText w:val=""/>
+      <w:lvlJc w:val="left"/>
+      <w:pPr>
+        <w:ind w:left="1260" w:hanging="420"/>
+      </w:pPr>
+      <w:rPr>
+        <w:rFonts w:hint="default" w:ascii="Wingdings" w:hAnsi="Wingdings"/>
+      </w:rPr>
+    </w:lvl>
+    <w:lvl w:ilvl="2" w:tentative="1">
+      <w:start w:val="1"/>
+      <w:numFmt w:val="bullet"/>
+      <w:lvlText w:val=""/>
+      <w:lvlJc w:val="left"/>
+      <w:pPr>
+        <w:ind w:left="1680" w:hanging="420"/>
+      </w:pPr>
+      <w:rPr>
+        <w:rFonts w:hint="default" w:ascii="Wingdings" w:hAnsi="Wingdings"/>
+      </w:rPr>
+    </w:lvl>
+    <w:lvl w:ilvl="3" w:tentative="1">
+      <w:start w:val="1"/>
+      <w:numFmt w:val="bullet"/>
+      <w:lvlText w:val=""/>
+      <w:lvlJc w:val="left"/>
+      <w:pPr>
+        <w:ind w:left="2100" w:hanging="420"/>
+      </w:pPr>
+      <w:rPr>
+        <w:rFonts w:hint="default" w:ascii="Wingdings" w:hAnsi="Wingdings"/>
+      </w:rPr>
+    </w:lvl>
+    <w:lvl w:ilvl="4" w:tentative="1">
+      <w:start w:val="1"/>
+      <w:numFmt w:val="bullet"/>
+      <w:lvlText w:val=""/>
+      <w:lvlJc w:val="left"/>
+      <w:pPr>
+        <w:ind w:left="2520" w:hanging="420"/>
+      </w:pPr>
+      <w:rPr>
+        <w:rFonts w:hint="default" w:ascii="Wingdings" w:hAnsi="Wingdings"/>
+      </w:rPr>
+    </w:lvl>
+    <w:lvl w:ilvl="5" w:tentative="1">
+      <w:start w:val="1"/>
+      <w:numFmt w:val="bullet"/>
+      <w:lvlText w:val=""/>
+      <w:lvlJc w:val="left"/>
+      <w:pPr>
+        <w:ind w:left="2940" w:hanging="420"/>
+      </w:pPr>
+      <w:rPr>
+        <w:rFonts w:hint="default" w:ascii="Wingdings" w:hAnsi="Wingdings"/>
+      </w:rPr>
+    </w:lvl>
+    <w:lvl w:ilvl="6" w:tentative="1">
+      <w:start w:val="1"/>
+      <w:numFmt w:val="bullet"/>
+      <w:lvlText w:val=""/>
+      <w:lvlJc w:val="left"/>
+      <w:pPr>
+        <w:ind w:left="3360" w:hanging="420"/>
+      </w:pPr>
+      <w:rPr>
+        <w:rFonts w:hint="default" w:ascii="Wingdings" w:hAnsi="Wingdings"/>
+      </w:rPr>
+    </w:lvl>
+    <w:lvl w:ilvl="7" w:tentative="1">
+      <w:start w:val="1"/>
+      <w:numFmt w:val="bullet"/>
+      <w:lvlText w:val=""/>
+      <w:lvlJc w:val="left"/>
+      <w:pPr>
+        <w:ind w:left="3780" w:hanging="420"/>
+      </w:pPr>
+      <w:rPr>
+        <w:rFonts w:hint="default" w:ascii="Wingdings" w:hAnsi="Wingdings"/>
+      </w:rPr>
+    </w:lvl>
+    <w:lvl w:ilvl="8" w:tentative="1">
+      <w:start w:val="1"/>
+      <w:numFmt w:val="bullet"/>
+      <w:lvlText w:val=""/>
+      <w:lvlJc w:val="left"/>
+      <w:pPr>
+        <w:ind w:left="4200" w:hanging="420"/>
       </w:pPr>
       <w:rPr>
         <w:rFonts w:hint="default" w:ascii="Wingdings" w:hAnsi="Wingdings"/>
@@ -8811,95 +8903,6 @@
         <w:sz w:val="16"/>
         <w:szCs w:val="16"/>
       </w:rPr>
-    </w:lvl>
-  </w:abstractNum>
-  <w:abstractNum w:abstractNumId="1595433421">
-    <w:nsid w:val="5F1861CD"/>
-    <w:multiLevelType w:val="multilevel"/>
-    <w:tmpl w:val="5F1861CD"/>
-    <w:lvl w:ilvl="0" w:tentative="1">
-      <w:start w:val="1"/>
-      <w:numFmt w:val="decimal"/>
-      <w:lvlText w:val="(%1)"/>
-      <w:lvlJc w:val="left"/>
-      <w:pPr>
-        <w:ind w:left="870" w:hanging="390"/>
-      </w:pPr>
-      <w:rPr>
-        <w:rFonts w:hint="default"/>
-      </w:rPr>
-    </w:lvl>
-    <w:lvl w:ilvl="1" w:tentative="1">
-      <w:start w:val="1"/>
-      <w:numFmt w:val="lowerLetter"/>
-      <w:lvlText w:val="%2)"/>
-      <w:lvlJc w:val="left"/>
-      <w:pPr>
-        <w:ind w:left="1320" w:hanging="420"/>
-      </w:pPr>
-    </w:lvl>
-    <w:lvl w:ilvl="2" w:tentative="1">
-      <w:start w:val="1"/>
-      <w:numFmt w:val="lowerRoman"/>
-      <w:lvlText w:val="%3."/>
-      <w:lvlJc w:val="right"/>
-      <w:pPr>
-        <w:ind w:left="1740" w:hanging="420"/>
-      </w:pPr>
-    </w:lvl>
-    <w:lvl w:ilvl="3" w:tentative="1">
-      <w:start w:val="1"/>
-      <w:numFmt w:val="decimal"/>
-      <w:lvlText w:val="%4."/>
-      <w:lvlJc w:val="left"/>
-      <w:pPr>
-        <w:ind w:left="2160" w:hanging="420"/>
-      </w:pPr>
-    </w:lvl>
-    <w:lvl w:ilvl="4" w:tentative="1">
-      <w:start w:val="1"/>
-      <w:numFmt w:val="lowerLetter"/>
-      <w:lvlText w:val="%5)"/>
-      <w:lvlJc w:val="left"/>
-      <w:pPr>
-        <w:ind w:left="2580" w:hanging="420"/>
-      </w:pPr>
-    </w:lvl>
-    <w:lvl w:ilvl="5" w:tentative="1">
-      <w:start w:val="1"/>
-      <w:numFmt w:val="lowerRoman"/>
-      <w:lvlText w:val="%6."/>
-      <w:lvlJc w:val="right"/>
-      <w:pPr>
-        <w:ind w:left="3000" w:hanging="420"/>
-      </w:pPr>
-    </w:lvl>
-    <w:lvl w:ilvl="6" w:tentative="1">
-      <w:start w:val="1"/>
-      <w:numFmt w:val="decimal"/>
-      <w:lvlText w:val="%7."/>
-      <w:lvlJc w:val="left"/>
-      <w:pPr>
-        <w:ind w:left="3420" w:hanging="420"/>
-      </w:pPr>
-    </w:lvl>
-    <w:lvl w:ilvl="7" w:tentative="1">
-      <w:start w:val="1"/>
-      <w:numFmt w:val="lowerLetter"/>
-      <w:lvlText w:val="%8)"/>
-      <w:lvlJc w:val="left"/>
-      <w:pPr>
-        <w:ind w:left="3840" w:hanging="420"/>
-      </w:pPr>
-    </w:lvl>
-    <w:lvl w:ilvl="8" w:tentative="1">
-      <w:start w:val="1"/>
-      <w:numFmt w:val="lowerRoman"/>
-      <w:lvlText w:val="%9."/>
-      <w:lvlJc w:val="right"/>
-      <w:pPr>
-        <w:ind w:left="4260" w:hanging="420"/>
-      </w:pPr>
     </w:lvl>
   </w:abstractNum>
   <w:num w:numId="1">
@@ -9031,7 +9034,7 @@
     <w:lsdException w:unhideWhenUsed="0" w:uiPriority="0" w:semiHidden="0" w:name="HTML Sample"/>
     <w:lsdException w:unhideWhenUsed="0" w:uiPriority="0" w:semiHidden="0" w:name="HTML Typewriter"/>
     <w:lsdException w:unhideWhenUsed="0" w:uiPriority="0" w:semiHidden="0" w:name="HTML Variable"/>
-    <w:lsdException w:uiPriority="99" w:name="Normal Table"/>
+    <w:lsdException w:uiPriority="99" w:semiHidden="0" w:name="Normal Table"/>
     <w:lsdException w:unhideWhenUsed="0" w:uiPriority="0" w:name="annotation subject"/>
     <w:lsdException w:unhideWhenUsed="0" w:uiPriority="0" w:semiHidden="0" w:name="Table Simple 1"/>
     <w:lsdException w:unhideWhenUsed="0" w:uiPriority="0" w:semiHidden="0" w:name="Table Simple 2"/>

</xml_diff>

<commit_message>
add the part of the thesis
</commit_message>
<xml_diff>
--- a/studylog/cpl_finish_before_back/11、软件学院毕业设计（软件开发类论文）撰写说明.docx
+++ b/studylog/cpl_finish_before_back/11、软件学院毕业设计（软件开发类论文）撰写说明.docx
@@ -5145,16 +5145,7 @@
           <w:rFonts w:hint="eastAsia"/>
           <w:szCs w:val="27"/>
         </w:rPr>
-        <w:t>。如</w:t>
-      </w:r>
-      <w:bookmarkStart w:id="26" w:name="_GoBack"/>
-      <w:bookmarkEnd w:id="26"/>
-      <w:r>
-        <w:rPr>
-          <w:rFonts w:hint="eastAsia"/>
-          <w:szCs w:val="27"/>
-        </w:rPr>
-        <w:t>图3.3所示。</w:t>
+        <w:t>。如图3.3所示。</w:t>
       </w:r>
     </w:p>
     <w:p>
@@ -6558,6 +6549,8 @@
           <w:shd w:val="clear" w:color="auto" w:fill="FFFFFF"/>
         </w:rPr>
       </w:pPr>
+      <w:bookmarkStart w:id="26" w:name="_GoBack"/>
+      <w:bookmarkEnd w:id="26"/>
       <w:r>
         <w:rPr>
           <w:shd w:val="clear" w:color="auto" w:fill="FFFFFF"/>
@@ -8563,205 +8556,30 @@
 
 <file path=word/numbering.xml><?xml version="1.0" encoding="utf-8"?>
 <w:numbering xmlns:wpc="http://schemas.microsoft.com/office/word/2010/wordprocessingCanvas" xmlns:mc="http://schemas.openxmlformats.org/markup-compatibility/2006" xmlns:o="urn:schemas-microsoft-com:office:office" xmlns:r="http://schemas.openxmlformats.org/officeDocument/2006/relationships" xmlns:m="http://schemas.openxmlformats.org/officeDocument/2006/math" xmlns:v="urn:schemas-microsoft-com:vml" xmlns:wp14="http://schemas.microsoft.com/office/word/2010/wordprocessingDrawing" xmlns:wp="http://schemas.openxmlformats.org/drawingml/2006/wordprocessingDrawing" xmlns:w10="urn:schemas-microsoft-com:office:word" xmlns:w="http://schemas.openxmlformats.org/wordprocessingml/2006/main" xmlns:w14="http://schemas.microsoft.com/office/word/2010/wordml" xmlns:wpg="http://schemas.microsoft.com/office/word/2010/wordprocessingGroup" xmlns:wpi="http://schemas.microsoft.com/office/word/2010/wordprocessingInk" xmlns:wne="http://schemas.microsoft.com/office/word/2006/wordml" xmlns:wps="http://schemas.microsoft.com/office/word/2010/wordprocessingShape" mc:Ignorable="w14 wp14">
-  <w:abstractNum w:abstractNumId="1595433421">
-    <w:nsid w:val="5F1861CD"/>
-    <w:multiLevelType w:val="multilevel"/>
-    <w:tmpl w:val="5F1861CD"/>
+  <w:abstractNum w:abstractNumId="1388991562">
+    <w:nsid w:val="52CA544A"/>
+    <w:multiLevelType w:val="singleLevel"/>
+    <w:tmpl w:val="52CA544A"/>
     <w:lvl w:ilvl="0" w:tentative="1">
       <w:start w:val="1"/>
       <w:numFmt w:val="decimal"/>
-      <w:lvlText w:val="(%1)"/>
+      <w:pStyle w:val="37"/>
+      <w:lvlText w:val="[%1]"/>
       <w:lvlJc w:val="left"/>
       <w:pPr>
-        <w:ind w:left="870" w:hanging="390"/>
+        <w:tabs>
+          <w:tab w:val="left" w:pos="360"/>
+        </w:tabs>
+        <w:ind w:left="360" w:hanging="360"/>
       </w:pPr>
       <w:rPr>
-        <w:rFonts w:hint="default"/>
-      </w:rPr>
-    </w:lvl>
-    <w:lvl w:ilvl="1" w:tentative="1">
-      <w:start w:val="1"/>
-      <w:numFmt w:val="lowerLetter"/>
-      <w:lvlText w:val="%2)"/>
-      <w:lvlJc w:val="left"/>
-      <w:pPr>
-        <w:ind w:left="1320" w:hanging="420"/>
-      </w:pPr>
-    </w:lvl>
-    <w:lvl w:ilvl="2" w:tentative="1">
-      <w:start w:val="1"/>
-      <w:numFmt w:val="lowerRoman"/>
-      <w:lvlText w:val="%3."/>
-      <w:lvlJc w:val="right"/>
-      <w:pPr>
-        <w:ind w:left="1740" w:hanging="420"/>
-      </w:pPr>
-    </w:lvl>
-    <w:lvl w:ilvl="3" w:tentative="1">
-      <w:start w:val="1"/>
-      <w:numFmt w:val="decimal"/>
-      <w:lvlText w:val="%4."/>
-      <w:lvlJc w:val="left"/>
-      <w:pPr>
-        <w:ind w:left="2160" w:hanging="420"/>
-      </w:pPr>
-    </w:lvl>
-    <w:lvl w:ilvl="4" w:tentative="1">
-      <w:start w:val="1"/>
-      <w:numFmt w:val="lowerLetter"/>
-      <w:lvlText w:val="%5)"/>
-      <w:lvlJc w:val="left"/>
-      <w:pPr>
-        <w:ind w:left="2580" w:hanging="420"/>
-      </w:pPr>
-    </w:lvl>
-    <w:lvl w:ilvl="5" w:tentative="1">
-      <w:start w:val="1"/>
-      <w:numFmt w:val="lowerRoman"/>
-      <w:lvlText w:val="%6."/>
-      <w:lvlJc w:val="right"/>
-      <w:pPr>
-        <w:ind w:left="3000" w:hanging="420"/>
-      </w:pPr>
-    </w:lvl>
-    <w:lvl w:ilvl="6" w:tentative="1">
-      <w:start w:val="1"/>
-      <w:numFmt w:val="decimal"/>
-      <w:lvlText w:val="%7."/>
-      <w:lvlJc w:val="left"/>
-      <w:pPr>
-        <w:ind w:left="3420" w:hanging="420"/>
-      </w:pPr>
-    </w:lvl>
-    <w:lvl w:ilvl="7" w:tentative="1">
-      <w:start w:val="1"/>
-      <w:numFmt w:val="lowerLetter"/>
-      <w:lvlText w:val="%8)"/>
-      <w:lvlJc w:val="left"/>
-      <w:pPr>
-        <w:ind w:left="3840" w:hanging="420"/>
-      </w:pPr>
-    </w:lvl>
-    <w:lvl w:ilvl="8" w:tentative="1">
-      <w:start w:val="1"/>
-      <w:numFmt w:val="lowerRoman"/>
-      <w:lvlText w:val="%9."/>
-      <w:lvlJc w:val="right"/>
-      <w:pPr>
-        <w:ind w:left="4260" w:hanging="420"/>
-      </w:pPr>
-    </w:lvl>
-  </w:abstractNum>
-  <w:abstractNum w:abstractNumId="1239318359">
-    <w:nsid w:val="49DE7F57"/>
-    <w:multiLevelType w:val="multilevel"/>
-    <w:tmpl w:val="49DE7F57"/>
-    <w:lvl w:ilvl="0" w:tentative="1">
-      <w:start w:val="1"/>
-      <w:numFmt w:val="bullet"/>
-      <w:lvlText w:val=""/>
-      <w:lvlJc w:val="left"/>
-      <w:pPr>
-        <w:ind w:left="1260" w:hanging="420"/>
-      </w:pPr>
-      <w:rPr>
-        <w:rFonts w:hint="default" w:ascii="Wingdings" w:hAnsi="Wingdings"/>
-      </w:rPr>
-    </w:lvl>
-    <w:lvl w:ilvl="1" w:tentative="1">
-      <w:start w:val="1"/>
-      <w:numFmt w:val="bullet"/>
-      <w:lvlText w:val=""/>
-      <w:lvlJc w:val="left"/>
-      <w:pPr>
-        <w:ind w:left="1680" w:hanging="420"/>
-      </w:pPr>
-      <w:rPr>
-        <w:rFonts w:hint="default" w:ascii="Wingdings" w:hAnsi="Wingdings"/>
-      </w:rPr>
-    </w:lvl>
-    <w:lvl w:ilvl="2" w:tentative="1">
-      <w:start w:val="1"/>
-      <w:numFmt w:val="bullet"/>
-      <w:lvlText w:val=""/>
-      <w:lvlJc w:val="left"/>
-      <w:pPr>
-        <w:ind w:left="2100" w:hanging="420"/>
-      </w:pPr>
-      <w:rPr>
-        <w:rFonts w:hint="default" w:ascii="Wingdings" w:hAnsi="Wingdings"/>
-      </w:rPr>
-    </w:lvl>
-    <w:lvl w:ilvl="3" w:tentative="1">
-      <w:start w:val="1"/>
-      <w:numFmt w:val="bullet"/>
-      <w:lvlText w:val=""/>
-      <w:lvlJc w:val="left"/>
-      <w:pPr>
-        <w:ind w:left="2520" w:hanging="420"/>
-      </w:pPr>
-      <w:rPr>
-        <w:rFonts w:hint="default" w:ascii="Wingdings" w:hAnsi="Wingdings"/>
-      </w:rPr>
-    </w:lvl>
-    <w:lvl w:ilvl="4" w:tentative="1">
-      <w:start w:val="1"/>
-      <w:numFmt w:val="bullet"/>
-      <w:lvlText w:val=""/>
-      <w:lvlJc w:val="left"/>
-      <w:pPr>
-        <w:ind w:left="2940" w:hanging="420"/>
-      </w:pPr>
-      <w:rPr>
-        <w:rFonts w:hint="default" w:ascii="Wingdings" w:hAnsi="Wingdings"/>
-      </w:rPr>
-    </w:lvl>
-    <w:lvl w:ilvl="5" w:tentative="1">
-      <w:start w:val="1"/>
-      <w:numFmt w:val="bullet"/>
-      <w:lvlText w:val=""/>
-      <w:lvlJc w:val="left"/>
-      <w:pPr>
-        <w:ind w:left="3360" w:hanging="420"/>
-      </w:pPr>
-      <w:rPr>
-        <w:rFonts w:hint="default" w:ascii="Wingdings" w:hAnsi="Wingdings"/>
-      </w:rPr>
-    </w:lvl>
-    <w:lvl w:ilvl="6" w:tentative="1">
-      <w:start w:val="1"/>
-      <w:numFmt w:val="bullet"/>
-      <w:lvlText w:val=""/>
-      <w:lvlJc w:val="left"/>
-      <w:pPr>
-        <w:ind w:left="3780" w:hanging="420"/>
-      </w:pPr>
-      <w:rPr>
-        <w:rFonts w:hint="default" w:ascii="Wingdings" w:hAnsi="Wingdings"/>
-      </w:rPr>
-    </w:lvl>
-    <w:lvl w:ilvl="7" w:tentative="1">
-      <w:start w:val="1"/>
-      <w:numFmt w:val="bullet"/>
-      <w:lvlText w:val=""/>
-      <w:lvlJc w:val="left"/>
-      <w:pPr>
-        <w:ind w:left="4200" w:hanging="420"/>
-      </w:pPr>
-      <w:rPr>
-        <w:rFonts w:hint="default" w:ascii="Wingdings" w:hAnsi="Wingdings"/>
-      </w:rPr>
-    </w:lvl>
-    <w:lvl w:ilvl="8" w:tentative="1">
-      <w:start w:val="1"/>
-      <w:numFmt w:val="bullet"/>
-      <w:lvlText w:val=""/>
-      <w:lvlJc w:val="left"/>
-      <w:pPr>
-        <w:ind w:left="4620" w:hanging="420"/>
-      </w:pPr>
-      <w:rPr>
-        <w:rFonts w:hint="default" w:ascii="Wingdings" w:hAnsi="Wingdings"/>
+        <w:rFonts w:hint="default" w:ascii="Times New Roman" w:hAnsi="Times New Roman" w:cs="Times New Roman"/>
+        <w:b w:val="0"/>
+        <w:bCs w:val="0"/>
+        <w:i w:val="0"/>
+        <w:iCs w:val="0"/>
+        <w:sz w:val="16"/>
+        <w:szCs w:val="16"/>
       </w:rPr>
     </w:lvl>
   </w:abstractNum>
@@ -8878,31 +8696,206 @@
       </w:rPr>
     </w:lvl>
   </w:abstractNum>
-  <w:abstractNum w:abstractNumId="1388991562">
-    <w:nsid w:val="52CA544A"/>
-    <w:multiLevelType w:val="singleLevel"/>
-    <w:tmpl w:val="52CA544A"/>
+  <w:abstractNum w:abstractNumId="1239318359">
+    <w:nsid w:val="49DE7F57"/>
+    <w:multiLevelType w:val="multilevel"/>
+    <w:tmpl w:val="49DE7F57"/>
+    <w:lvl w:ilvl="0" w:tentative="1">
+      <w:start w:val="1"/>
+      <w:numFmt w:val="bullet"/>
+      <w:lvlText w:val=""/>
+      <w:lvlJc w:val="left"/>
+      <w:pPr>
+        <w:ind w:left="1260" w:hanging="420"/>
+      </w:pPr>
+      <w:rPr>
+        <w:rFonts w:hint="default" w:ascii="Wingdings" w:hAnsi="Wingdings"/>
+      </w:rPr>
+    </w:lvl>
+    <w:lvl w:ilvl="1" w:tentative="1">
+      <w:start w:val="1"/>
+      <w:numFmt w:val="bullet"/>
+      <w:lvlText w:val=""/>
+      <w:lvlJc w:val="left"/>
+      <w:pPr>
+        <w:ind w:left="1680" w:hanging="420"/>
+      </w:pPr>
+      <w:rPr>
+        <w:rFonts w:hint="default" w:ascii="Wingdings" w:hAnsi="Wingdings"/>
+      </w:rPr>
+    </w:lvl>
+    <w:lvl w:ilvl="2" w:tentative="1">
+      <w:start w:val="1"/>
+      <w:numFmt w:val="bullet"/>
+      <w:lvlText w:val=""/>
+      <w:lvlJc w:val="left"/>
+      <w:pPr>
+        <w:ind w:left="2100" w:hanging="420"/>
+      </w:pPr>
+      <w:rPr>
+        <w:rFonts w:hint="default" w:ascii="Wingdings" w:hAnsi="Wingdings"/>
+      </w:rPr>
+    </w:lvl>
+    <w:lvl w:ilvl="3" w:tentative="1">
+      <w:start w:val="1"/>
+      <w:numFmt w:val="bullet"/>
+      <w:lvlText w:val=""/>
+      <w:lvlJc w:val="left"/>
+      <w:pPr>
+        <w:ind w:left="2520" w:hanging="420"/>
+      </w:pPr>
+      <w:rPr>
+        <w:rFonts w:hint="default" w:ascii="Wingdings" w:hAnsi="Wingdings"/>
+      </w:rPr>
+    </w:lvl>
+    <w:lvl w:ilvl="4" w:tentative="1">
+      <w:start w:val="1"/>
+      <w:numFmt w:val="bullet"/>
+      <w:lvlText w:val=""/>
+      <w:lvlJc w:val="left"/>
+      <w:pPr>
+        <w:ind w:left="2940" w:hanging="420"/>
+      </w:pPr>
+      <w:rPr>
+        <w:rFonts w:hint="default" w:ascii="Wingdings" w:hAnsi="Wingdings"/>
+      </w:rPr>
+    </w:lvl>
+    <w:lvl w:ilvl="5" w:tentative="1">
+      <w:start w:val="1"/>
+      <w:numFmt w:val="bullet"/>
+      <w:lvlText w:val=""/>
+      <w:lvlJc w:val="left"/>
+      <w:pPr>
+        <w:ind w:left="3360" w:hanging="420"/>
+      </w:pPr>
+      <w:rPr>
+        <w:rFonts w:hint="default" w:ascii="Wingdings" w:hAnsi="Wingdings"/>
+      </w:rPr>
+    </w:lvl>
+    <w:lvl w:ilvl="6" w:tentative="1">
+      <w:start w:val="1"/>
+      <w:numFmt w:val="bullet"/>
+      <w:lvlText w:val=""/>
+      <w:lvlJc w:val="left"/>
+      <w:pPr>
+        <w:ind w:left="3780" w:hanging="420"/>
+      </w:pPr>
+      <w:rPr>
+        <w:rFonts w:hint="default" w:ascii="Wingdings" w:hAnsi="Wingdings"/>
+      </w:rPr>
+    </w:lvl>
+    <w:lvl w:ilvl="7" w:tentative="1">
+      <w:start w:val="1"/>
+      <w:numFmt w:val="bullet"/>
+      <w:lvlText w:val=""/>
+      <w:lvlJc w:val="left"/>
+      <w:pPr>
+        <w:ind w:left="4200" w:hanging="420"/>
+      </w:pPr>
+      <w:rPr>
+        <w:rFonts w:hint="default" w:ascii="Wingdings" w:hAnsi="Wingdings"/>
+      </w:rPr>
+    </w:lvl>
+    <w:lvl w:ilvl="8" w:tentative="1">
+      <w:start w:val="1"/>
+      <w:numFmt w:val="bullet"/>
+      <w:lvlText w:val=""/>
+      <w:lvlJc w:val="left"/>
+      <w:pPr>
+        <w:ind w:left="4620" w:hanging="420"/>
+      </w:pPr>
+      <w:rPr>
+        <w:rFonts w:hint="default" w:ascii="Wingdings" w:hAnsi="Wingdings"/>
+      </w:rPr>
+    </w:lvl>
+  </w:abstractNum>
+  <w:abstractNum w:abstractNumId="1595433421">
+    <w:nsid w:val="5F1861CD"/>
+    <w:multiLevelType w:val="multilevel"/>
+    <w:tmpl w:val="5F1861CD"/>
     <w:lvl w:ilvl="0" w:tentative="1">
       <w:start w:val="1"/>
       <w:numFmt w:val="decimal"/>
-      <w:pStyle w:val="37"/>
-      <w:lvlText w:val="[%1]"/>
+      <w:lvlText w:val="(%1)"/>
       <w:lvlJc w:val="left"/>
       <w:pPr>
-        <w:tabs>
-          <w:tab w:val="left" w:pos="360"/>
-        </w:tabs>
-        <w:ind w:left="360" w:hanging="360"/>
+        <w:ind w:left="870" w:hanging="390"/>
       </w:pPr>
       <w:rPr>
-        <w:rFonts w:hint="default" w:ascii="Times New Roman" w:hAnsi="Times New Roman" w:cs="Times New Roman"/>
-        <w:b w:val="0"/>
-        <w:bCs w:val="0"/>
-        <w:i w:val="0"/>
-        <w:iCs w:val="0"/>
-        <w:sz w:val="16"/>
-        <w:szCs w:val="16"/>
+        <w:rFonts w:hint="default"/>
       </w:rPr>
+    </w:lvl>
+    <w:lvl w:ilvl="1" w:tentative="1">
+      <w:start w:val="1"/>
+      <w:numFmt w:val="lowerLetter"/>
+      <w:lvlText w:val="%2)"/>
+      <w:lvlJc w:val="left"/>
+      <w:pPr>
+        <w:ind w:left="1320" w:hanging="420"/>
+      </w:pPr>
+    </w:lvl>
+    <w:lvl w:ilvl="2" w:tentative="1">
+      <w:start w:val="1"/>
+      <w:numFmt w:val="lowerRoman"/>
+      <w:lvlText w:val="%3."/>
+      <w:lvlJc w:val="right"/>
+      <w:pPr>
+        <w:ind w:left="1740" w:hanging="420"/>
+      </w:pPr>
+    </w:lvl>
+    <w:lvl w:ilvl="3" w:tentative="1">
+      <w:start w:val="1"/>
+      <w:numFmt w:val="decimal"/>
+      <w:lvlText w:val="%4."/>
+      <w:lvlJc w:val="left"/>
+      <w:pPr>
+        <w:ind w:left="2160" w:hanging="420"/>
+      </w:pPr>
+    </w:lvl>
+    <w:lvl w:ilvl="4" w:tentative="1">
+      <w:start w:val="1"/>
+      <w:numFmt w:val="lowerLetter"/>
+      <w:lvlText w:val="%5)"/>
+      <w:lvlJc w:val="left"/>
+      <w:pPr>
+        <w:ind w:left="2580" w:hanging="420"/>
+      </w:pPr>
+    </w:lvl>
+    <w:lvl w:ilvl="5" w:tentative="1">
+      <w:start w:val="1"/>
+      <w:numFmt w:val="lowerRoman"/>
+      <w:lvlText w:val="%6."/>
+      <w:lvlJc w:val="right"/>
+      <w:pPr>
+        <w:ind w:left="3000" w:hanging="420"/>
+      </w:pPr>
+    </w:lvl>
+    <w:lvl w:ilvl="6" w:tentative="1">
+      <w:start w:val="1"/>
+      <w:numFmt w:val="decimal"/>
+      <w:lvlText w:val="%7."/>
+      <w:lvlJc w:val="left"/>
+      <w:pPr>
+        <w:ind w:left="3420" w:hanging="420"/>
+      </w:pPr>
+    </w:lvl>
+    <w:lvl w:ilvl="7" w:tentative="1">
+      <w:start w:val="1"/>
+      <w:numFmt w:val="lowerLetter"/>
+      <w:lvlText w:val="%8)"/>
+      <w:lvlJc w:val="left"/>
+      <w:pPr>
+        <w:ind w:left="3840" w:hanging="420"/>
+      </w:pPr>
+    </w:lvl>
+    <w:lvl w:ilvl="8" w:tentative="1">
+      <w:start w:val="1"/>
+      <w:numFmt w:val="lowerRoman"/>
+      <w:lvlText w:val="%9."/>
+      <w:lvlJc w:val="right"/>
+      <w:pPr>
+        <w:ind w:left="4260" w:hanging="420"/>
+      </w:pPr>
     </w:lvl>
   </w:abstractNum>
   <w:num w:numId="1">

</xml_diff>